<commit_message>
Modified the cheet sheet
</commit_message>
<xml_diff>
--- a/Justin's Git Cheat Sheet (Updated).docx
+++ b/Justin's Git Cheat Sheet (Updated).docx
@@ -13,6 +13,18 @@
           <w:b/>
         </w:rPr>
         <w:t>To download:</w:t>
+      </w:r>
+    </w:p>
+    <w:p>
+      <w:pPr>
+        <w:pStyle w:val="ListParagraph"/>
+        <w:numPr>
+          <w:ilvl w:val="0"/>
+          <w:numId w:val="3"/>
+        </w:numPr>
+      </w:pPr>
+      <w:r>
+        <w:t>cd into desired directory</w:t>
       </w:r>
     </w:p>
     <w:p>
@@ -62,6 +74,33 @@
         </w:numPr>
       </w:pPr>
       <w:r>
+        <w:t>git pull origin master // “pulls” changes from master to sync to working version of code</w:t>
+      </w:r>
+    </w:p>
+    <w:p>
+      <w:pPr>
+        <w:pStyle w:val="ListParagraph"/>
+        <w:numPr>
+          <w:ilvl w:val="0"/>
+          <w:numId w:val="2"/>
+        </w:numPr>
+      </w:pPr>
+      <w:r>
+        <w:t xml:space="preserve">git checkout -b &lt;branchname&gt; // </w:t>
+      </w:r>
+      <w:r>
+        <w:t>creates a new branch</w:t>
+      </w:r>
+    </w:p>
+    <w:p>
+      <w:pPr>
+        <w:pStyle w:val="ListParagraph"/>
+        <w:numPr>
+          <w:ilvl w:val="0"/>
+          <w:numId w:val="2"/>
+        </w:numPr>
+      </w:pPr>
+      <w:r>
         <w:t>git add &lt;filename&gt; // adds an “uncommitted change” to your branch (for all files type *)</w:t>
       </w:r>
     </w:p>
@@ -74,7 +113,33 @@
         </w:numPr>
       </w:pPr>
       <w:r>
-        <w:t>git checkout -b &lt;branchname&gt; // “commits” these changes to your newly created branch branch (must add them first!)</w:t>
+        <w:t xml:space="preserve">git commit </w:t>
+      </w:r>
+      <w:r>
+        <w:t>-m &lt;Message&gt;</w:t>
+      </w:r>
+      <w:r>
+        <w:t xml:space="preserve"> // “commits” changes to your branch</w:t>
+      </w:r>
+      <w:r>
+        <w:t xml:space="preserve"> with a message</w:t>
+      </w:r>
+      <w:bookmarkStart w:id="0" w:name="_GoBack"/>
+      <w:bookmarkEnd w:id="0"/>
+    </w:p>
+    <w:p>
+      <w:pPr>
+        <w:pStyle w:val="ListParagraph"/>
+        <w:numPr>
+          <w:ilvl w:val="0"/>
+          <w:numId w:val="2"/>
+        </w:numPr>
+      </w:pPr>
+      <w:r>
+        <w:t>git pull</w:t>
+      </w:r>
+      <w:r>
+        <w:t xml:space="preserve"> origin &lt;branchname&gt; // once all conflicts resolved, push your changes to branch</w:t>
       </w:r>
     </w:p>
     <w:p>
@@ -86,7 +151,16 @@
         </w:numPr>
       </w:pPr>
       <w:r>
-        <w:t>git pull // creates a pull request from master in which you need to resolve all pull conflicts</w:t>
+        <w:t xml:space="preserve">git </w:t>
+      </w:r>
+      <w:r>
+        <w:t>push</w:t>
+      </w:r>
+      <w:r>
+        <w:t xml:space="preserve"> origin &lt;branchname&gt;</w:t>
+      </w:r>
+      <w:r>
+        <w:t xml:space="preserve"> // ONCE ALL CONFLICTS ARE RESOLVED, pushes all your changes to the master repository</w:t>
       </w:r>
     </w:p>
     <w:p>
@@ -98,7 +172,13 @@
         </w:numPr>
       </w:pPr>
       <w:r>
-        <w:t>git push origin master // ONCE ALL CONFLICTS ARE RESOLVED, pushes all your changes to the master repository</w:t>
+        <w:t>Go to github website and submit a pull request. Describe what changes you made. Once it’s been approved, and changes from th</w:t>
+      </w:r>
+      <w:r>
+        <w:t>o</w:t>
+      </w:r>
+      <w:r>
+        <w:t>e “master” have been accepted, go onto next step.</w:t>
       </w:r>
     </w:p>
     <w:p>
@@ -4339,7 +4419,6 @@
                 <w:sz w:val="21"/>
                 <w:szCs w:val="21"/>
               </w:rPr>
-              <w:lastRenderedPageBreak/>
               <w:t>Search</w:t>
             </w:r>
           </w:p>
@@ -4448,10 +4527,7 @@
         </w:tc>
       </w:tr>
     </w:tbl>
-    <w:p>
-      <w:bookmarkStart w:id="0" w:name="_GoBack"/>
-      <w:bookmarkEnd w:id="0"/>
-    </w:p>
+    <w:p/>
     <w:sectPr>
       <w:pgSz w:w="12240" w:h="15840"/>
       <w:pgMar w:top="1440" w:right="1440" w:bottom="1440" w:left="1440" w:header="720" w:footer="720" w:gutter="0"/>

</xml_diff>